<commit_message>
changes made in docx file
</commit_message>
<xml_diff>
--- a/Backned.DOCX
+++ b/Backned.DOCX
@@ -1977,6 +1977,238 @@
           <w:szCs w:val="24"/>
           <w:highlight w:val="none"/>
         </w:rPr>
+        <w:t xml:space="preserve">: </w:t>
+      </w:r>
+      <w:r>
+        <w:rPr>
+          <w:rFonts w:ascii="Times New Roman" w:hAnsi="Times New Roman" w:eastAsia="Times New Roman" w:cs="Times New Roman"/>
+          <w:color w:val="ffffff" w:themeColor="background1"/>
+          <w:sz w:val="24"/>
+          <w:szCs w:val="24"/>
+          <w:highlight w:val="none"/>
+        </w:rPr>
+      </w:r>
+    </w:p>
+    <w:p>
+      <w:pPr>
+        <w:pBdr/>
+        <w:spacing w:line="240" w:lineRule="auto"/>
+        <w:ind w:firstLine="0" w:left="0"/>
+        <w:rPr>
+          <w:rFonts w:ascii="Times New Roman" w:hAnsi="Times New Roman" w:eastAsia="Times New Roman" w:cs="Times New Roman"/>
+          <w:color w:val="ffffff" w:themeColor="background1"/>
+          <w:sz w:val="24"/>
+          <w:szCs w:val="24"/>
+          <w:highlight w:val="none"/>
+        </w:rPr>
+      </w:pPr>
+      <w:r>
+        <w:rPr>
+          <w:rFonts w:ascii="Times New Roman" w:hAnsi="Times New Roman" w:eastAsia="Times New Roman" w:cs="Times New Roman"/>
+          <w:color w:val="ffffff" w:themeColor="background1"/>
+          <w:sz w:val="24"/>
+          <w:szCs w:val="24"/>
+          <w:highlight w:val="none"/>
+        </w:rPr>
+        <w:tab/>
+        <w:tab/>
+        <w:tab/>
+        <w:t xml:space="preserve">PORT = 4000</w:t>
+      </w:r>
+      <w:r>
+        <w:rPr>
+          <w:rFonts w:ascii="Times New Roman" w:hAnsi="Times New Roman" w:eastAsia="Times New Roman" w:cs="Times New Roman"/>
+          <w:color w:val="ffffff" w:themeColor="background1"/>
+          <w:sz w:val="24"/>
+          <w:szCs w:val="24"/>
+          <w:highlight w:val="none"/>
+        </w:rPr>
+      </w:r>
+      <w:r>
+        <w:rPr>
+          <w:rFonts w:ascii="Times New Roman" w:hAnsi="Times New Roman" w:eastAsia="Times New Roman" w:cs="Times New Roman"/>
+          <w:color w:val="ffffff" w:themeColor="background1"/>
+          <w:sz w:val="24"/>
+          <w:szCs w:val="24"/>
+          <w:highlight w:val="none"/>
+        </w:rPr>
+      </w:r>
+    </w:p>
+    <w:p>
+      <w:pPr>
+        <w:pBdr/>
+        <w:spacing w:line="240" w:lineRule="auto"/>
+        <w:ind w:firstLine="0" w:left="0"/>
+        <w:rPr>
+          <w:rFonts w:ascii="Times New Roman" w:hAnsi="Times New Roman" w:eastAsia="Times New Roman" w:cs="Times New Roman"/>
+          <w:color w:val="ffffff" w:themeColor="background1"/>
+          <w:sz w:val="24"/>
+          <w:szCs w:val="24"/>
+          <w:highlight w:val="none"/>
+        </w:rPr>
+      </w:pPr>
+      <w:r>
+        <w:rPr>
+          <w:rFonts w:ascii="Times New Roman" w:hAnsi="Times New Roman" w:eastAsia="Times New Roman" w:cs="Times New Roman"/>
+          <w:color w:val="ffffff" w:themeColor="background1"/>
+          <w:sz w:val="24"/>
+          <w:szCs w:val="24"/>
+          <w:highlight w:val="none"/>
+        </w:rPr>
+        <w:tab/>
+        <w:tab/>
+        <w:t xml:space="preserve">B. </w:t>
+      </w:r>
+      <w:r>
+        <w:rPr>
+          <w:rFonts w:ascii="Times New Roman" w:hAnsi="Times New Roman" w:eastAsia="Times New Roman" w:cs="Times New Roman"/>
+          <w:color w:val="ffffff" w:themeColor="background1"/>
+          <w:sz w:val="24"/>
+          <w:szCs w:val="24"/>
+          <w:highlight w:val="none"/>
+        </w:rPr>
+      </w:r>
+      <w:r>
+        <w:rPr>
+          <w:rFonts w:ascii="Times New Roman" w:hAnsi="Times New Roman" w:eastAsia="Times New Roman" w:cs="Times New Roman"/>
+          <w:color w:val="ffffff" w:themeColor="background1"/>
+          <w:sz w:val="24"/>
+          <w:szCs w:val="24"/>
+          <w:highlight w:val="none"/>
+        </w:rPr>
+      </w:r>
+      <w:r>
+        <w:rPr>
+          <w:rFonts w:ascii="Times New Roman" w:hAnsi="Times New Roman" w:eastAsia="Times New Roman" w:cs="Times New Roman"/>
+          <w:color w:val="ffffff" w:themeColor="background1"/>
+          <w:sz w:val="24"/>
+          <w:szCs w:val="24"/>
+          <w:highlight w:val="none"/>
+        </w:rPr>
+      </w:r>
+      <w:r>
+        <w:rPr>
+          <w:rFonts w:ascii="Times New Roman" w:hAnsi="Times New Roman" w:eastAsia="Times New Roman" w:cs="Times New Roman"/>
+          <w:color w:val="ffffff" w:themeColor="background1"/>
+          <w:sz w:val="24"/>
+          <w:szCs w:val="24"/>
+          <w:highlight w:val="none"/>
+        </w:rPr>
+      </w:r>
+    </w:p>
+    <w:p>
+      <w:pPr>
+        <w:pBdr/>
+        <w:spacing w:line="240" w:lineRule="auto"/>
+        <w:ind w:firstLine="0" w:left="0"/>
+        <w:jc w:val="center"/>
+        <w:rPr>
+          <w:rFonts w:ascii="Times New Roman" w:hAnsi="Times New Roman" w:eastAsia="Times New Roman" w:cs="Times New Roman"/>
+          <w:color w:val="ffffff" w:themeColor="background1"/>
+          <w:sz w:val="24"/>
+          <w:szCs w:val="24"/>
+          <w:highlight w:val="none"/>
+        </w:rPr>
+      </w:pPr>
+      <w:r>
+        <w:rPr>
+          <w:rFonts w:ascii="Times New Roman" w:hAnsi="Times New Roman" w:eastAsia="Times New Roman" w:cs="Times New Roman"/>
+          <w:color w:val="ffffff" w:themeColor="background1"/>
+          <w:sz w:val="24"/>
+          <w:szCs w:val="24"/>
+          <w:highlight w:val="none"/>
+        </w:rPr>
+      </w:r>
+      <w:r/>
+      <w:r/>
+      <w:r>
+        <mc:AlternateContent>
+          <mc:Choice Requires="wpg">
+            <w:drawing>
+              <wp:inline xmlns:wp="http://schemas.openxmlformats.org/drawingml/2006/wordprocessingDrawing" distT="0" distB="0" distL="0" distR="0">
+                <wp:extent cx="3671383" cy="2667331"/>
+                <wp:effectExtent l="0" t="0" r="0" b="0"/>
+                <wp:docPr id="8" name=""/>
+                <wp:cNvGraphicFramePr>
+                  <a:graphicFrameLocks xmlns:a="http://schemas.openxmlformats.org/drawingml/2006/main" noChangeAspect="1"/>
+                </wp:cNvGraphicFramePr>
+                <a:graphic xmlns:a="http://schemas.openxmlformats.org/drawingml/2006/main">
+                  <a:graphicData uri="http://schemas.openxmlformats.org/drawingml/2006/picture">
+                    <pic:pic xmlns:pic="http://schemas.openxmlformats.org/drawingml/2006/picture">
+                      <pic:nvPicPr>
+                        <pic:cNvPr id="934086933" name=""/>
+                        <pic:cNvPicPr>
+                          <a:picLocks noChangeAspect="1"/>
+                        </pic:cNvPicPr>
+                        <pic:nvPr/>
+                      </pic:nvPicPr>
+                      <pic:blipFill>
+                        <a:blip r:embed="rId11"/>
+                        <a:stretch/>
+                      </pic:blipFill>
+                      <pic:spPr bwMode="auto">
+                        <a:xfrm flipH="0" flipV="0">
+                          <a:off x="0" y="0"/>
+                          <a:ext cx="3671383" cy="2667330"/>
+                        </a:xfrm>
+                        <a:prstGeom prst="rect">
+                          <a:avLst/>
+                        </a:prstGeom>
+                      </pic:spPr>
+                    </pic:pic>
+                  </a:graphicData>
+                </a:graphic>
+              </wp:inline>
+            </w:drawing>
+          </mc:Choice>
+          <mc:Fallback>
+            <w:pict>
+              <v:shapetype id="_x0000_t75" coordsize="21600,21600" o:spt="75" o:preferrelative="t" path="m@4@5l@4@11@9@11@9@5xe" filled="f" stroked="f">
+                <v:stroke joinstyle="miter"/>
+                <v:formulas>
+                  <v:f eqn="if lineDrawn pixelLineWidth 0"/>
+                  <v:f eqn="sum @0 1 0"/>
+                  <v:f eqn="sum 0 0 @1"/>
+                  <v:f eqn="prod @2 1 2"/>
+                  <v:f eqn="prod @3 21600 pixelWidth"/>
+                  <v:f eqn="prod @3 21600 pixelHeight"/>
+                  <v:f eqn="sum @0 0 1"/>
+                  <v:f eqn="prod @6 1 2"/>
+                  <v:f eqn="prod @7 21600 pixelWidth"/>
+                  <v:f eqn="sum @8 21600 0"/>
+                  <v:f eqn="prod @7 21600 pixelHeight"/>
+                  <v:f eqn="sum @10 21600 0"/>
+                </v:formulas>
+                <v:path o:extrusionok="f" gradientshapeok="t" o:connecttype="rect"/>
+                <o:lock v:ext="edit" aspectratio="t"/>
+              </v:shapetype>
+              <v:shape id="_x0000_i7" o:spid="_x0000_s7" type="#_x0000_t75" style="width:289.09pt;height:210.03pt;mso-wrap-distance-left:0.00pt;mso-wrap-distance-top:0.00pt;mso-wrap-distance-right:0.00pt;mso-wrap-distance-bottom:0.00pt;z-index:1;" stroked="false">
+                <v:imagedata r:id="rId11" o:title=""/>
+                <o:lock v:ext="edit" rotation="t"/>
+              </v:shape>
+            </w:pict>
+          </mc:Fallback>
+        </mc:AlternateContent>
+      </w:r>
+      <w:r/>
+      <w:r/>
+      <w:r>
+        <w:rPr>
+          <w:rFonts w:ascii="Times New Roman" w:hAnsi="Times New Roman" w:eastAsia="Times New Roman" w:cs="Times New Roman"/>
+          <w:color w:val="ffffff" w:themeColor="background1"/>
+          <w:sz w:val="24"/>
+          <w:szCs w:val="24"/>
+          <w:highlight w:val="none"/>
+        </w:rPr>
+      </w:r>
+      <w:r>
+        <w:rPr>
+          <w:rFonts w:ascii="Times New Roman" w:hAnsi="Times New Roman" w:eastAsia="Times New Roman" w:cs="Times New Roman"/>
+          <w:color w:val="ffffff" w:themeColor="background1"/>
+          <w:sz w:val="24"/>
+          <w:szCs w:val="24"/>
+          <w:highlight w:val="none"/>
+        </w:rPr>
       </w:r>
     </w:p>
     <w:p>
@@ -2025,36 +2257,6 @@
         <w:pBdr/>
         <w:spacing w:line="240" w:lineRule="auto"/>
         <w:ind w:firstLine="0" w:left="0"/>
-        <w:rPr>
-          <w:highlight w:val="none"/>
-        </w:rPr>
-      </w:pPr>
-      <w:r>
-        <w:rPr>
-          <w:rFonts w:ascii="Times New Roman" w:hAnsi="Times New Roman" w:eastAsia="Times New Roman" w:cs="Times New Roman"/>
-          <w:color w:val="ffffff" w:themeColor="background1"/>
-          <w:sz w:val="24"/>
-          <w:szCs w:val="24"/>
-          <w:highlight w:val="none"/>
-        </w:rPr>
-      </w:r>
-      <w:r/>
-      <w:r>
-        <w:rPr>
-          <w:rFonts w:ascii="Times New Roman" w:hAnsi="Times New Roman" w:eastAsia="Times New Roman" w:cs="Times New Roman"/>
-          <w:color w:val="ffffff" w:themeColor="background1"/>
-          <w:sz w:val="24"/>
-          <w:szCs w:val="24"/>
-          <w:highlight w:val="none"/>
-        </w:rPr>
-      </w:r>
-      <w:r/>
-    </w:p>
-    <w:p>
-      <w:pPr>
-        <w:pBdr/>
-        <w:spacing w:line="240" w:lineRule="auto"/>
-        <w:ind w:firstLine="0" w:left="709"/>
         <w:rPr>
           <w:rFonts w:ascii="Times New Roman" w:hAnsi="Times New Roman" w:eastAsia="Times New Roman" w:cs="Times New Roman"/>
           <w:color w:val="ffffff" w:themeColor="background1"/>

</xml_diff>